<commit_message>
Solving Sql questions from scrata scratch
</commit_message>
<xml_diff>
--- a/Solving_SQL_Questions/SQL_Questions_Answers.docx
+++ b/Solving_SQL_Questions/SQL_Questions_Answers.docx
@@ -2020,6 +2020,7 @@
         <w:rPr>
           <w:b/>
           <w:bCs/>
+          <w:noProof/>
         </w:rPr>
         <w:drawing>
           <wp:anchor distT="0" distB="0" distL="114300" distR="114300" simplePos="0" relativeHeight="251657728" behindDoc="0" locked="0" layoutInCell="1" allowOverlap="1" wp14:anchorId="0EA318FC" wp14:editId="194DA84C">
@@ -2081,6 +2082,7 @@
         <w:rPr>
           <w:b/>
           <w:bCs/>
+          <w:noProof/>
         </w:rPr>
         <w:drawing>
           <wp:anchor distT="0" distB="0" distL="114300" distR="114300" simplePos="0" relativeHeight="251655680" behindDoc="0" locked="0" layoutInCell="1" allowOverlap="1" wp14:anchorId="78E04E05" wp14:editId="3B6179F2">
@@ -2807,6 +2809,7 @@
         <w:rPr>
           <w:b/>
           <w:bCs/>
+          <w:noProof/>
         </w:rPr>
         <w:drawing>
           <wp:anchor distT="0" distB="0" distL="114300" distR="114300" simplePos="0" relativeHeight="251660800" behindDoc="0" locked="0" layoutInCell="1" allowOverlap="1" wp14:anchorId="1DC622AF" wp14:editId="3FC57D31">
@@ -3074,6 +3077,7 @@
         <w:rPr>
           <w:b/>
           <w:bCs/>
+          <w:noProof/>
         </w:rPr>
         <w:drawing>
           <wp:anchor distT="0" distB="0" distL="114300" distR="114300" simplePos="0" relativeHeight="251662848" behindDoc="0" locked="0" layoutInCell="1" allowOverlap="1" wp14:anchorId="2A439C04" wp14:editId="474FC425">
@@ -3163,6 +3167,7 @@
         <w:rPr>
           <w:b/>
           <w:bCs/>
+          <w:noProof/>
         </w:rPr>
         <w:drawing>
           <wp:anchor distT="0" distB="0" distL="114300" distR="114300" simplePos="0" relativeHeight="251666432" behindDoc="0" locked="0" layoutInCell="1" allowOverlap="1" wp14:anchorId="19DA7AEF" wp14:editId="4AE7ED7C">
@@ -3224,6 +3229,7 @@
         <w:rPr>
           <w:b/>
           <w:bCs/>
+          <w:noProof/>
         </w:rPr>
         <w:drawing>
           <wp:anchor distT="0" distB="0" distL="114300" distR="114300" simplePos="0" relativeHeight="251661824" behindDoc="0" locked="0" layoutInCell="1" allowOverlap="1" wp14:anchorId="29A059A3" wp14:editId="7BAA1760">
@@ -3831,6 +3837,7 @@
         <w:rPr>
           <w:b/>
           <w:bCs/>
+          <w:noProof/>
         </w:rPr>
         <w:drawing>
           <wp:anchor distT="0" distB="0" distL="114300" distR="114300" simplePos="0" relativeHeight="251668480" behindDoc="0" locked="0" layoutInCell="1" allowOverlap="1" wp14:anchorId="10AB242B" wp14:editId="20B41ABF">
@@ -3922,9 +3929,685 @@
         <w:lastRenderedPageBreak/>
         <w:t xml:space="preserve"> </w:t>
       </w:r>
+      <w:r>
+        <w:rPr>
+          <w:b/>
+          <w:bCs/>
+        </w:rPr>
+        <w:t>Question_6: Top percentile Fraud</w:t>
+      </w:r>
+    </w:p>
+    <w:p>
+      <w:pPr>
+        <w:spacing w:line="240" w:lineRule="auto"/>
+      </w:pPr>
+      <w:r>
+        <w:t>ABC Corp is a mid-sized insurer in the US and in the recent past their fraudulent claims have increased significantly for their personal auto insurance portfolio. They have developed a ML based predictive model to identify propensity of fraudulent claims. Now, they assign highly experienced claim adjusters for top 5 percentile of claims identified by the model. Your objective is to identify the top 5 percentile of claims from each state. Your output should be policy number, state, claim cost, and fraud score.</w:t>
+      </w:r>
+    </w:p>
+    <w:p>
+      <w:pPr>
+        <w:tabs>
+          <w:tab w:val="left" w:pos="1028"/>
+        </w:tabs>
+        <w:spacing w:after="0" w:line="240" w:lineRule="auto"/>
+        <w:rPr>
+          <w:rFonts w:ascii="__Roboto_Fallback_979022" w:hAnsi="__Roboto_Fallback_979022"/>
+          <w:color w:val="FFFFFF"/>
+          <w:sz w:val="21"/>
+          <w:szCs w:val="21"/>
+          <w:shd w:val="clear" w:color="auto" w:fill="202224"/>
+        </w:rPr>
+      </w:pPr>
+    </w:p>
+    <w:p>
+      <w:pPr>
+        <w:rPr>
+          <w:b/>
+          <w:bCs/>
+        </w:rPr>
+      </w:pPr>
+      <w:r>
+        <w:rPr>
+          <w:b/>
+          <w:bCs/>
+        </w:rPr>
+        <w:drawing>
+          <wp:anchor distT="0" distB="0" distL="114300" distR="114300" simplePos="0" relativeHeight="251658240" behindDoc="0" locked="0" layoutInCell="1" allowOverlap="1" wp14:anchorId="46325E55" wp14:editId="067DDCF8">
+            <wp:simplePos x="0" y="0"/>
+            <wp:positionH relativeFrom="column">
+              <wp:posOffset>4445</wp:posOffset>
+            </wp:positionH>
+            <wp:positionV relativeFrom="paragraph">
+              <wp:posOffset>361315</wp:posOffset>
+            </wp:positionV>
+            <wp:extent cx="1471930" cy="1571625"/>
+            <wp:effectExtent l="0" t="0" r="0" b="0"/>
+            <wp:wrapTopAndBottom/>
+            <wp:docPr id="314806625" name="Picture 1"/>
+            <wp:cNvGraphicFramePr>
+              <a:graphicFrameLocks xmlns:a="http://schemas.openxmlformats.org/drawingml/2006/main" noChangeAspect="1"/>
+            </wp:cNvGraphicFramePr>
+            <a:graphic xmlns:a="http://schemas.openxmlformats.org/drawingml/2006/main">
+              <a:graphicData uri="http://schemas.openxmlformats.org/drawingml/2006/picture">
+                <pic:pic xmlns:pic="http://schemas.openxmlformats.org/drawingml/2006/picture">
+                  <pic:nvPicPr>
+                    <pic:cNvPr id="314806625" name=""/>
+                    <pic:cNvPicPr/>
+                  </pic:nvPicPr>
+                  <pic:blipFill>
+                    <a:blip r:embed="rId22" cstate="print">
+                      <a:extLst>
+                        <a:ext uri="{28A0092B-C50C-407E-A947-70E740481C1C}">
+                          <a14:useLocalDpi xmlns:a14="http://schemas.microsoft.com/office/drawing/2010/main" val="0"/>
+                        </a:ext>
+                      </a:extLst>
+                    </a:blip>
+                    <a:stretch>
+                      <a:fillRect/>
+                    </a:stretch>
+                  </pic:blipFill>
+                  <pic:spPr>
+                    <a:xfrm>
+                      <a:off x="0" y="0"/>
+                      <a:ext cx="1471930" cy="1571625"/>
+                    </a:xfrm>
+                    <a:prstGeom prst="rect">
+                      <a:avLst/>
+                    </a:prstGeom>
+                  </pic:spPr>
+                </pic:pic>
+              </a:graphicData>
+            </a:graphic>
+            <wp14:sizeRelH relativeFrom="margin">
+              <wp14:pctWidth>0</wp14:pctWidth>
+            </wp14:sizeRelH>
+            <wp14:sizeRelV relativeFrom="margin">
+              <wp14:pctHeight>0</wp14:pctHeight>
+            </wp14:sizeRelV>
+          </wp:anchor>
+        </w:drawing>
+      </w:r>
+      <w:proofErr w:type="spellStart"/>
+      <w:r>
+        <w:rPr>
+          <w:b/>
+          <w:bCs/>
+        </w:rPr>
+        <w:t>Table_Details</w:t>
+      </w:r>
+      <w:proofErr w:type="spellEnd"/>
+      <w:r>
+        <w:rPr>
+          <w:b/>
+          <w:bCs/>
+        </w:rPr>
+        <w:t>:</w:t>
+      </w:r>
+    </w:p>
+    <w:p/>
+    <w:p>
+      <w:pPr>
+        <w:tabs>
+          <w:tab w:val="left" w:pos="1028"/>
+        </w:tabs>
+        <w:spacing w:after="0" w:line="240" w:lineRule="auto"/>
+        <w:rPr>
+          <w:b/>
+          <w:bCs/>
+        </w:rPr>
+      </w:pPr>
+      <w:proofErr w:type="spellStart"/>
+      <w:r>
+        <w:rPr>
+          <w:b/>
+          <w:bCs/>
+        </w:rPr>
+        <w:t>Solution_Query_to_Quesiton</w:t>
+      </w:r>
+      <w:proofErr w:type="spellEnd"/>
+      <w:r>
+        <w:rPr>
+          <w:b/>
+          <w:bCs/>
+        </w:rPr>
+        <w:t>:</w:t>
+      </w:r>
+    </w:p>
+    <w:p>
+      <w:pPr>
+        <w:tabs>
+          <w:tab w:val="left" w:pos="1028"/>
+        </w:tabs>
+        <w:spacing w:after="0" w:line="240" w:lineRule="auto"/>
+        <w:rPr>
+          <w:b/>
+          <w:bCs/>
+        </w:rPr>
+      </w:pPr>
+    </w:p>
+    <w:p>
+      <w:pPr>
+        <w:tabs>
+          <w:tab w:val="left" w:pos="1028"/>
+        </w:tabs>
+        <w:spacing w:after="0" w:line="240" w:lineRule="auto"/>
+      </w:pPr>
+      <w:r>
+        <w:t xml:space="preserve">with </w:t>
+      </w:r>
+      <w:proofErr w:type="spellStart"/>
+      <w:r>
+        <w:t>row_num</w:t>
+      </w:r>
+      <w:proofErr w:type="spellEnd"/>
+      <w:r>
+        <w:t xml:space="preserve"> as </w:t>
+      </w:r>
+    </w:p>
+    <w:p>
+      <w:pPr>
+        <w:tabs>
+          <w:tab w:val="left" w:pos="1028"/>
+        </w:tabs>
+        <w:spacing w:after="0" w:line="240" w:lineRule="auto"/>
+      </w:pPr>
+      <w:r>
+        <w:t xml:space="preserve">(select </w:t>
+      </w:r>
+      <w:proofErr w:type="gramStart"/>
+      <w:r>
+        <w:t>*,</w:t>
+      </w:r>
+      <w:proofErr w:type="spellStart"/>
+      <w:r>
+        <w:t>percent</w:t>
+      </w:r>
+      <w:proofErr w:type="gramEnd"/>
+      <w:r>
+        <w:t>_rank</w:t>
+      </w:r>
+      <w:proofErr w:type="spellEnd"/>
+      <w:r>
+        <w:t xml:space="preserve">()over(partition by state order by </w:t>
+      </w:r>
+      <w:proofErr w:type="spellStart"/>
+      <w:r>
+        <w:t>fraud_score</w:t>
+      </w:r>
+      <w:proofErr w:type="spellEnd"/>
+      <w:r>
+        <w:t xml:space="preserve"> </w:t>
+      </w:r>
+      <w:proofErr w:type="spellStart"/>
+      <w:r>
+        <w:t>desc</w:t>
+      </w:r>
+      <w:proofErr w:type="spellEnd"/>
+      <w:r>
+        <w:t xml:space="preserve">) as </w:t>
+      </w:r>
+      <w:proofErr w:type="spellStart"/>
+      <w:r>
+        <w:t>rn</w:t>
+      </w:r>
+      <w:proofErr w:type="spellEnd"/>
+      <w:r>
+        <w:t xml:space="preserve"> </w:t>
+      </w:r>
+    </w:p>
+    <w:p>
+      <w:pPr>
+        <w:tabs>
+          <w:tab w:val="left" w:pos="1028"/>
+        </w:tabs>
+        <w:spacing w:after="0" w:line="240" w:lineRule="auto"/>
+      </w:pPr>
+      <w:r>
+        <w:t xml:space="preserve">from </w:t>
+      </w:r>
+      <w:proofErr w:type="spellStart"/>
+      <w:r>
+        <w:t>fraud_score</w:t>
+      </w:r>
+      <w:proofErr w:type="spellEnd"/>
+      <w:r>
+        <w:t>),</w:t>
+      </w:r>
+    </w:p>
+    <w:p>
+      <w:pPr>
+        <w:tabs>
+          <w:tab w:val="left" w:pos="1028"/>
+        </w:tabs>
+        <w:spacing w:after="0" w:line="240" w:lineRule="auto"/>
+      </w:pPr>
+      <w:proofErr w:type="spellStart"/>
+      <w:r>
+        <w:t>ntilee</w:t>
+      </w:r>
+      <w:proofErr w:type="spellEnd"/>
+      <w:r>
+        <w:t xml:space="preserve"> as </w:t>
+      </w:r>
+    </w:p>
+    <w:p>
+      <w:pPr>
+        <w:tabs>
+          <w:tab w:val="left" w:pos="1028"/>
+        </w:tabs>
+        <w:spacing w:after="0" w:line="240" w:lineRule="auto"/>
+      </w:pPr>
+      <w:r>
+        <w:t xml:space="preserve">(select </w:t>
+      </w:r>
+      <w:proofErr w:type="gramStart"/>
+      <w:r>
+        <w:t>*,count</w:t>
+      </w:r>
+      <w:proofErr w:type="gramEnd"/>
+      <w:r>
+        <w:t>(</w:t>
+      </w:r>
+      <w:proofErr w:type="spellStart"/>
+      <w:r>
+        <w:t>policy_num</w:t>
+      </w:r>
+      <w:proofErr w:type="spellEnd"/>
+      <w:r>
+        <w:t xml:space="preserve">)over(partition by state) as </w:t>
+      </w:r>
+      <w:proofErr w:type="spellStart"/>
+      <w:r>
+        <w:t>nt</w:t>
+      </w:r>
+      <w:proofErr w:type="spellEnd"/>
+      <w:r>
+        <w:t xml:space="preserve"> </w:t>
+      </w:r>
+    </w:p>
+    <w:p>
+      <w:pPr>
+        <w:tabs>
+          <w:tab w:val="left" w:pos="1028"/>
+        </w:tabs>
+        <w:spacing w:after="0" w:line="240" w:lineRule="auto"/>
+      </w:pPr>
+      <w:r>
+        <w:t xml:space="preserve">from </w:t>
+      </w:r>
+      <w:proofErr w:type="spellStart"/>
+      <w:r>
+        <w:t>fraud_score</w:t>
+      </w:r>
+      <w:proofErr w:type="spellEnd"/>
+      <w:r>
+        <w:t>),</w:t>
+      </w:r>
+    </w:p>
+    <w:p>
+      <w:pPr>
+        <w:tabs>
+          <w:tab w:val="left" w:pos="1028"/>
+        </w:tabs>
+        <w:spacing w:after="0" w:line="240" w:lineRule="auto"/>
+      </w:pPr>
+      <w:proofErr w:type="spellStart"/>
+      <w:r>
+        <w:t>rnakk</w:t>
+      </w:r>
+      <w:proofErr w:type="spellEnd"/>
+      <w:r>
+        <w:t xml:space="preserve"> as </w:t>
+      </w:r>
+    </w:p>
+    <w:p>
+      <w:pPr>
+        <w:tabs>
+          <w:tab w:val="left" w:pos="1028"/>
+        </w:tabs>
+        <w:spacing w:after="0" w:line="240" w:lineRule="auto"/>
+      </w:pPr>
+      <w:r>
+        <w:t xml:space="preserve">(select </w:t>
+      </w:r>
+      <w:proofErr w:type="gramStart"/>
+      <w:r>
+        <w:t>*,</w:t>
+      </w:r>
+      <w:proofErr w:type="spellStart"/>
+      <w:r>
+        <w:t>row</w:t>
+      </w:r>
+      <w:proofErr w:type="gramEnd"/>
+      <w:r>
+        <w:t>_number</w:t>
+      </w:r>
+      <w:proofErr w:type="spellEnd"/>
+      <w:r>
+        <w:t xml:space="preserve">()over(partition by state order by </w:t>
+      </w:r>
+      <w:proofErr w:type="spellStart"/>
+      <w:r>
+        <w:t>fraud_score</w:t>
+      </w:r>
+      <w:proofErr w:type="spellEnd"/>
+      <w:r>
+        <w:t xml:space="preserve"> </w:t>
+      </w:r>
+      <w:proofErr w:type="spellStart"/>
+      <w:r>
+        <w:t>asc</w:t>
+      </w:r>
+      <w:proofErr w:type="spellEnd"/>
+      <w:r>
+        <w:t xml:space="preserve">) as </w:t>
+      </w:r>
+      <w:proofErr w:type="spellStart"/>
+      <w:r>
+        <w:t>rnk</w:t>
+      </w:r>
+      <w:proofErr w:type="spellEnd"/>
+      <w:r>
+        <w:t xml:space="preserve"> </w:t>
+      </w:r>
+    </w:p>
+    <w:p>
+      <w:pPr>
+        <w:tabs>
+          <w:tab w:val="left" w:pos="1028"/>
+        </w:tabs>
+        <w:spacing w:after="0" w:line="240" w:lineRule="auto"/>
+      </w:pPr>
+      <w:r>
+        <w:t xml:space="preserve">from </w:t>
+      </w:r>
+      <w:proofErr w:type="spellStart"/>
+      <w:r>
+        <w:t>fraud_score</w:t>
+      </w:r>
+      <w:proofErr w:type="spellEnd"/>
+      <w:r>
+        <w:t>)</w:t>
+      </w:r>
+    </w:p>
+    <w:p>
+      <w:pPr>
+        <w:tabs>
+          <w:tab w:val="left" w:pos="1028"/>
+        </w:tabs>
+        <w:spacing w:after="0" w:line="240" w:lineRule="auto"/>
+      </w:pPr>
+    </w:p>
+    <w:p>
+      <w:pPr>
+        <w:tabs>
+          <w:tab w:val="left" w:pos="1028"/>
+        </w:tabs>
+        <w:spacing w:after="0" w:line="240" w:lineRule="auto"/>
+      </w:pPr>
+      <w:r>
+        <w:t xml:space="preserve">select </w:t>
+      </w:r>
+      <w:proofErr w:type="spellStart"/>
+      <w:proofErr w:type="gramStart"/>
+      <w:r>
+        <w:t>r.policy</w:t>
+      </w:r>
+      <w:proofErr w:type="gramEnd"/>
+      <w:r>
+        <w:t>_num,r.state,r.fraud_score,r.rn</w:t>
+      </w:r>
+      <w:proofErr w:type="spellEnd"/>
+      <w:r>
+        <w:t>,(</w:t>
+      </w:r>
+      <w:proofErr w:type="spellStart"/>
+      <w:r>
+        <w:t>k.rnk</w:t>
+      </w:r>
+      <w:proofErr w:type="spellEnd"/>
+      <w:r>
+        <w:t>/</w:t>
+      </w:r>
+      <w:proofErr w:type="spellStart"/>
+      <w:r>
+        <w:t>n.nt</w:t>
+      </w:r>
+      <w:proofErr w:type="spellEnd"/>
+      <w:r>
+        <w:t xml:space="preserve">)*100 as </w:t>
+      </w:r>
+      <w:proofErr w:type="spellStart"/>
+      <w:r>
+        <w:t>percnt</w:t>
+      </w:r>
+      <w:proofErr w:type="spellEnd"/>
+      <w:r>
+        <w:t xml:space="preserve"> from </w:t>
+      </w:r>
+      <w:proofErr w:type="spellStart"/>
+      <w:r>
+        <w:t>row_num</w:t>
+      </w:r>
+      <w:proofErr w:type="spellEnd"/>
+      <w:r>
+        <w:t xml:space="preserve"> as r </w:t>
+      </w:r>
+    </w:p>
+    <w:p>
+      <w:pPr>
+        <w:tabs>
+          <w:tab w:val="left" w:pos="1028"/>
+        </w:tabs>
+        <w:spacing w:after="0" w:line="240" w:lineRule="auto"/>
+      </w:pPr>
+      <w:r>
+        <w:t xml:space="preserve">join </w:t>
+      </w:r>
+      <w:proofErr w:type="spellStart"/>
+      <w:r>
+        <w:t>ntilee</w:t>
+      </w:r>
+      <w:proofErr w:type="spellEnd"/>
+      <w:r>
+        <w:t xml:space="preserve"> as n on </w:t>
+      </w:r>
+      <w:proofErr w:type="spellStart"/>
+      <w:proofErr w:type="gramStart"/>
+      <w:r>
+        <w:t>r.policy</w:t>
+      </w:r>
+      <w:proofErr w:type="gramEnd"/>
+      <w:r>
+        <w:t>_num</w:t>
+      </w:r>
+      <w:proofErr w:type="spellEnd"/>
+      <w:r>
+        <w:t xml:space="preserve"> = </w:t>
+      </w:r>
+      <w:proofErr w:type="spellStart"/>
+      <w:r>
+        <w:t>n.policy_num</w:t>
+      </w:r>
+      <w:proofErr w:type="spellEnd"/>
+    </w:p>
+    <w:p>
+      <w:pPr>
+        <w:tabs>
+          <w:tab w:val="left" w:pos="1028"/>
+        </w:tabs>
+        <w:spacing w:after="0" w:line="240" w:lineRule="auto"/>
+      </w:pPr>
+      <w:r>
+        <w:t xml:space="preserve">join </w:t>
+      </w:r>
+      <w:proofErr w:type="spellStart"/>
+      <w:r>
+        <w:t>rnakk</w:t>
+      </w:r>
+      <w:proofErr w:type="spellEnd"/>
+      <w:r>
+        <w:t xml:space="preserve"> </w:t>
+      </w:r>
+      <w:proofErr w:type="spellStart"/>
+      <w:r>
+        <w:t>as k</w:t>
+      </w:r>
+      <w:proofErr w:type="spellEnd"/>
+      <w:r>
+        <w:t xml:space="preserve"> on </w:t>
+      </w:r>
+      <w:proofErr w:type="spellStart"/>
+      <w:proofErr w:type="gramStart"/>
+      <w:r>
+        <w:t>r.policy</w:t>
+      </w:r>
+      <w:proofErr w:type="gramEnd"/>
+      <w:r>
+        <w:t>_num</w:t>
+      </w:r>
+      <w:proofErr w:type="spellEnd"/>
+      <w:r>
+        <w:t xml:space="preserve"> = k. </w:t>
+      </w:r>
+      <w:proofErr w:type="spellStart"/>
+      <w:r>
+        <w:t>policy_num</w:t>
+      </w:r>
+      <w:proofErr w:type="spellEnd"/>
+    </w:p>
+    <w:p>
+      <w:pPr>
+        <w:tabs>
+          <w:tab w:val="left" w:pos="1028"/>
+        </w:tabs>
+        <w:spacing w:after="0" w:line="240" w:lineRule="auto"/>
+      </w:pPr>
+      <w:r>
+        <w:t xml:space="preserve">having </w:t>
+      </w:r>
+      <w:proofErr w:type="spellStart"/>
+      <w:r>
+        <w:t>percnt</w:t>
+      </w:r>
+      <w:proofErr w:type="spellEnd"/>
+      <w:r>
+        <w:t xml:space="preserve"> &gt; 95 or </w:t>
+      </w:r>
+      <w:proofErr w:type="spellStart"/>
+      <w:proofErr w:type="gramStart"/>
+      <w:r>
+        <w:t>r.rn</w:t>
+      </w:r>
+      <w:proofErr w:type="spellEnd"/>
+      <w:proofErr w:type="gramEnd"/>
+      <w:r>
+        <w:t xml:space="preserve"> &lt; 0.05;</w:t>
+      </w:r>
+    </w:p>
+    <w:p>
+      <w:pPr>
+        <w:tabs>
+          <w:tab w:val="left" w:pos="1028"/>
+        </w:tabs>
+        <w:spacing w:after="0" w:line="240" w:lineRule="auto"/>
+      </w:pPr>
+    </w:p>
+    <w:p>
+      <w:pPr>
+        <w:tabs>
+          <w:tab w:val="left" w:pos="1028"/>
+        </w:tabs>
+        <w:spacing w:after="0" w:line="240" w:lineRule="auto"/>
+        <w:rPr>
+          <w:b/>
+          <w:bCs/>
+        </w:rPr>
+      </w:pPr>
+      <w:r>
+        <w:rPr>
+          <w:b/>
+          <w:bCs/>
+        </w:rPr>
+        <w:drawing>
+          <wp:anchor distT="0" distB="0" distL="114300" distR="114300" simplePos="0" relativeHeight="251659264" behindDoc="0" locked="0" layoutInCell="1" allowOverlap="1" wp14:anchorId="7B469B4C" wp14:editId="2A751C05">
+            <wp:simplePos x="0" y="0"/>
+            <wp:positionH relativeFrom="column">
+              <wp:posOffset>42545</wp:posOffset>
+            </wp:positionH>
+            <wp:positionV relativeFrom="paragraph">
+              <wp:posOffset>330200</wp:posOffset>
+            </wp:positionV>
+            <wp:extent cx="6697980" cy="3042920"/>
+            <wp:effectExtent l="0" t="0" r="0" b="0"/>
+            <wp:wrapTopAndBottom/>
+            <wp:docPr id="1375764732" name="Picture 1"/>
+            <wp:cNvGraphicFramePr>
+              <a:graphicFrameLocks xmlns:a="http://schemas.openxmlformats.org/drawingml/2006/main" noChangeAspect="1"/>
+            </wp:cNvGraphicFramePr>
+            <a:graphic xmlns:a="http://schemas.openxmlformats.org/drawingml/2006/main">
+              <a:graphicData uri="http://schemas.openxmlformats.org/drawingml/2006/picture">
+                <pic:pic xmlns:pic="http://schemas.openxmlformats.org/drawingml/2006/picture">
+                  <pic:nvPicPr>
+                    <pic:cNvPr id="1375764732" name=""/>
+                    <pic:cNvPicPr/>
+                  </pic:nvPicPr>
+                  <pic:blipFill>
+                    <a:blip r:embed="rId23" cstate="print">
+                      <a:extLst>
+                        <a:ext uri="{28A0092B-C50C-407E-A947-70E740481C1C}">
+                          <a14:useLocalDpi xmlns:a14="http://schemas.microsoft.com/office/drawing/2010/main" val="0"/>
+                        </a:ext>
+                      </a:extLst>
+                    </a:blip>
+                    <a:stretch>
+                      <a:fillRect/>
+                    </a:stretch>
+                  </pic:blipFill>
+                  <pic:spPr>
+                    <a:xfrm>
+                      <a:off x="0" y="0"/>
+                      <a:ext cx="6697980" cy="3042920"/>
+                    </a:xfrm>
+                    <a:prstGeom prst="rect">
+                      <a:avLst/>
+                    </a:prstGeom>
+                  </pic:spPr>
+                </pic:pic>
+              </a:graphicData>
+            </a:graphic>
+            <wp14:sizeRelH relativeFrom="margin">
+              <wp14:pctWidth>0</wp14:pctWidth>
+            </wp14:sizeRelH>
+            <wp14:sizeRelV relativeFrom="margin">
+              <wp14:pctHeight>0</wp14:pctHeight>
+            </wp14:sizeRelV>
+          </wp:anchor>
+        </w:drawing>
+      </w:r>
+      <w:r>
+        <w:rPr>
+          <w:b/>
+          <w:bCs/>
+        </w:rPr>
+        <w:t>Result:</w:t>
+      </w:r>
+    </w:p>
+    <w:p>
+      <w:pPr>
+        <w:tabs>
+          <w:tab w:val="left" w:pos="1028"/>
+        </w:tabs>
+        <w:spacing w:after="0" w:line="240" w:lineRule="auto"/>
+        <w:rPr>
+          <w:b/>
+          <w:bCs/>
+        </w:rPr>
+      </w:pPr>
     </w:p>
     <w:sectPr>
-      <w:footerReference w:type="default" r:id="rId22"/>
+      <w:footerReference w:type="default" r:id="rId24"/>
       <w:pgSz w:w="11906" w:h="16838"/>
       <w:pgMar w:top="720" w:right="720" w:bottom="720" w:left="720" w:header="708" w:footer="708" w:gutter="0"/>
       <w:cols w:space="708"/>

</xml_diff>